<commit_message>
added Period table #3 #4 #6 #7
</commit_message>
<xml_diff>
--- a/app/documentation/RM.docx
+++ b/app/documentation/RM.docx
@@ -237,28 +237,44 @@
         <w:rPr>
           <w:lang w:val="en-US"/>
         </w:rPr>
-        <w:t>Weekday</w:t>
-      </w:r>
-      <w:r>
-        <w:rPr>
-          <w:lang w:val="en-US"/>
-        </w:rPr>
-        <w:t xml:space="preserve"> (</w:t>
-      </w:r>
-      <w:proofErr w:type="spellStart"/>
-      <w:r>
-        <w:rPr>
-          <w:u w:val="single"/>
-          <w:lang w:val="en-US"/>
-        </w:rPr>
-        <w:t>weekdayID</w:t>
-      </w:r>
-      <w:proofErr w:type="spellEnd"/>
-      <w:r>
-        <w:rPr>
-          <w:lang w:val="en-US"/>
-        </w:rPr>
-        <w:t>, name)</w:t>
+        <w:t>Period (</w:t>
+      </w:r>
+      <w:proofErr w:type="spellStart"/>
+      <w:r>
+        <w:rPr>
+          <w:u w:val="single"/>
+          <w:lang w:val="en-US"/>
+        </w:rPr>
+        <w:t>periodID</w:t>
+      </w:r>
+      <w:proofErr w:type="spellEnd"/>
+      <w:r>
+        <w:rPr>
+          <w:lang w:val="en-US"/>
+        </w:rPr>
+        <w:t xml:space="preserve">, </w:t>
+      </w:r>
+      <w:proofErr w:type="spellStart"/>
+      <w:r>
+        <w:rPr>
+          <w:lang w:val="en-US"/>
+        </w:rPr>
+        <w:t>starttime</w:t>
+      </w:r>
+      <w:proofErr w:type="spellEnd"/>
+      <w:r>
+        <w:rPr>
+          <w:lang w:val="en-US"/>
+        </w:rPr>
+        <w:t>, endtime</w:t>
+      </w:r>
+      <w:bookmarkStart w:id="0" w:name="_GoBack"/>
+      <w:bookmarkEnd w:id="0"/>
+      <w:r>
+        <w:rPr>
+          <w:lang w:val="en-US"/>
+        </w:rPr>
+        <w:t>)</w:t>
       </w:r>
     </w:p>
     <w:p>
@@ -271,7 +287,7 @@
         <w:rPr>
           <w:lang w:val="en-US"/>
         </w:rPr>
-        <w:t>Schedule</w:t>
+        <w:t>Weekday</w:t>
       </w:r>
       <w:r>
         <w:rPr>
@@ -285,22 +301,14 @@
           <w:u w:val="single"/>
           <w:lang w:val="en-US"/>
         </w:rPr>
-        <w:t>scheduleID</w:t>
-      </w:r>
-      <w:proofErr w:type="spellEnd"/>
-      <w:r>
-        <w:rPr>
-          <w:lang w:val="en-US"/>
-        </w:rPr>
-        <w:t>, name</w:t>
-      </w:r>
-      <w:bookmarkStart w:id="0" w:name="_GoBack"/>
-      <w:bookmarkEnd w:id="0"/>
-      <w:r>
-        <w:rPr>
-          <w:lang w:val="en-US"/>
-        </w:rPr>
-        <w:t>)</w:t>
+        <w:t>weekdayID</w:t>
+      </w:r>
+      <w:proofErr w:type="spellEnd"/>
+      <w:r>
+        <w:rPr>
+          <w:lang w:val="en-US"/>
+        </w:rPr>
+        <w:t>, name)</w:t>
       </w:r>
     </w:p>
     <w:p>
@@ -309,6 +317,46 @@
           <w:lang w:val="en-US"/>
         </w:rPr>
       </w:pPr>
+      <w:r>
+        <w:rPr>
+          <w:lang w:val="en-US"/>
+        </w:rPr>
+        <w:t>Schedule</w:t>
+      </w:r>
+      <w:r>
+        <w:rPr>
+          <w:lang w:val="en-US"/>
+        </w:rPr>
+        <w:t xml:space="preserve"> (</w:t>
+      </w:r>
+      <w:proofErr w:type="spellStart"/>
+      <w:r>
+        <w:rPr>
+          <w:u w:val="single"/>
+          <w:lang w:val="en-US"/>
+        </w:rPr>
+        <w:t>scheduleID</w:t>
+      </w:r>
+      <w:proofErr w:type="spellEnd"/>
+      <w:r>
+        <w:rPr>
+          <w:lang w:val="en-US"/>
+        </w:rPr>
+        <w:t>, name</w:t>
+      </w:r>
+      <w:r>
+        <w:rPr>
+          <w:lang w:val="en-US"/>
+        </w:rPr>
+        <w:t>)</w:t>
+      </w:r>
+    </w:p>
+    <w:p>
+      <w:pPr>
+        <w:rPr>
+          <w:lang w:val="en-US"/>
+        </w:rPr>
+      </w:pPr>
       <w:proofErr w:type="spellStart"/>
       <w:proofErr w:type="gramStart"/>
       <w:r>
@@ -367,6 +415,22 @@
           <w:lang w:val="en-US"/>
         </w:rPr>
         <w:t>weekdayID</w:t>
+      </w:r>
+      <w:proofErr w:type="spellEnd"/>
+      <w:r>
+        <w:rPr>
+          <w:u w:val="single"/>
+          <w:lang w:val="en-US"/>
+        </w:rPr>
+        <w:t>, ^</w:t>
+      </w:r>
+      <w:proofErr w:type="spellStart"/>
+      <w:r>
+        <w:rPr>
+          <w:u w:val="single"/>
+          <w:lang w:val="en-US"/>
+        </w:rPr>
+        <w:t>periodID</w:t>
       </w:r>
       <w:proofErr w:type="spellEnd"/>
       <w:r>
@@ -1149,7 +1213,7 @@
 </file>
 
 <file path=customXml/itemProps1.xml><?xml version="1.0" encoding="utf-8"?>
-<ds:datastoreItem xmlns:ds="http://schemas.openxmlformats.org/officeDocument/2006/customXml" ds:itemID="{36284C04-F574-4187-8F24-CEE4D56DA4E8}">
+<ds:datastoreItem xmlns:ds="http://schemas.openxmlformats.org/officeDocument/2006/customXml" ds:itemID="{A8621123-6215-46CF-99B1-EF4D4AF14C1E}">
   <ds:schemaRefs>
     <ds:schemaRef ds:uri="http://schemas.openxmlformats.org/officeDocument/2006/bibliography"/>
   </ds:schemaRefs>

</xml_diff>

<commit_message>
updated rm and er  #7 #3
</commit_message>
<xml_diff>
--- a/app/documentation/RM.docx
+++ b/app/documentation/RM.docx
@@ -228,16 +228,11 @@
       </w:r>
     </w:p>
     <w:p>
-      <w:pPr>
-        <w:rPr>
-          <w:lang w:val="en-US"/>
-        </w:rPr>
-      </w:pPr>
-      <w:r>
-        <w:rPr>
-          <w:lang w:val="en-US"/>
-        </w:rPr>
-        <w:t>Period (</w:t>
+      <w:r>
+        <w:rPr>
+          <w:lang w:val="en-US"/>
+        </w:rPr>
+        <w:t>Grade (</w:t>
       </w:r>
       <w:proofErr w:type="spellStart"/>
       <w:r>
@@ -245,36 +240,28 @@
           <w:u w:val="single"/>
           <w:lang w:val="en-US"/>
         </w:rPr>
-        <w:t>periodID</w:t>
-      </w:r>
-      <w:proofErr w:type="spellEnd"/>
-      <w:r>
-        <w:rPr>
-          <w:lang w:val="en-US"/>
-        </w:rPr>
-        <w:t xml:space="preserve">, </w:t>
-      </w:r>
-      <w:proofErr w:type="spellStart"/>
-      <w:r>
-        <w:rPr>
-          <w:lang w:val="en-US"/>
-        </w:rPr>
-        <w:t>starttime</w:t>
-      </w:r>
-      <w:proofErr w:type="spellEnd"/>
-      <w:r>
-        <w:rPr>
-          <w:lang w:val="en-US"/>
-        </w:rPr>
-        <w:t>, endtime</w:t>
-      </w:r>
-      <w:bookmarkStart w:id="0" w:name="_GoBack"/>
-      <w:bookmarkEnd w:id="0"/>
-      <w:r>
-        <w:rPr>
-          <w:lang w:val="en-US"/>
-        </w:rPr>
-        <w:t>)</w:t>
+        <w:t>gradeID</w:t>
+      </w:r>
+      <w:proofErr w:type="spellEnd"/>
+      <w:r>
+        <w:rPr>
+          <w:lang w:val="en-US"/>
+        </w:rPr>
+        <w:t>, ^</w:t>
+      </w:r>
+      <w:proofErr w:type="spellStart"/>
+      <w:r>
+        <w:rPr>
+          <w:lang w:val="en-US"/>
+        </w:rPr>
+        <w:t>subjectID</w:t>
+      </w:r>
+      <w:proofErr w:type="spellEnd"/>
+      <w:r>
+        <w:rPr>
+          <w:lang w:val="en-US"/>
+        </w:rPr>
+        <w:t>, grade)</w:t>
       </w:r>
     </w:p>
     <w:p>
@@ -287,13 +274,7 @@
         <w:rPr>
           <w:lang w:val="en-US"/>
         </w:rPr>
-        <w:t>Weekday</w:t>
-      </w:r>
-      <w:r>
-        <w:rPr>
-          <w:lang w:val="en-US"/>
-        </w:rPr>
-        <w:t xml:space="preserve"> (</w:t>
+        <w:t>Period (</w:t>
       </w:r>
       <w:proofErr w:type="spellStart"/>
       <w:r>
@@ -301,6 +282,41 @@
           <w:u w:val="single"/>
           <w:lang w:val="en-US"/>
         </w:rPr>
+        <w:t>periodID</w:t>
+      </w:r>
+      <w:proofErr w:type="spellEnd"/>
+      <w:r>
+        <w:rPr>
+          <w:lang w:val="en-US"/>
+        </w:rPr>
+        <w:t xml:space="preserve">, </w:t>
+      </w:r>
+      <w:r>
+        <w:rPr>
+          <w:lang w:val="en-US"/>
+        </w:rPr>
+        <w:t>^</w:t>
+      </w:r>
+      <w:proofErr w:type="spellStart"/>
+      <w:r>
+        <w:rPr>
+          <w:lang w:val="en-US"/>
+        </w:rPr>
+        <w:t>subjectID</w:t>
+      </w:r>
+      <w:proofErr w:type="spellEnd"/>
+      <w:r>
+        <w:rPr>
+          <w:lang w:val="en-US"/>
+        </w:rPr>
+        <w:t>, ^</w:t>
+      </w:r>
+      <w:proofErr w:type="spellStart"/>
+      <w:proofErr w:type="gramStart"/>
+      <w:r>
+        <w:rPr>
+          <w:lang w:val="en-US"/>
+        </w:rPr>
         <w:t>weekdayID</w:t>
       </w:r>
       <w:proofErr w:type="spellEnd"/>
@@ -308,7 +324,36 @@
         <w:rPr>
           <w:lang w:val="en-US"/>
         </w:rPr>
-        <w:t>, name)</w:t>
+        <w:t xml:space="preserve"> ,</w:t>
+      </w:r>
+      <w:proofErr w:type="spellStart"/>
+      <w:r>
+        <w:rPr>
+          <w:lang w:val="en-US"/>
+        </w:rPr>
+        <w:t>starttime</w:t>
+      </w:r>
+      <w:proofErr w:type="spellEnd"/>
+      <w:proofErr w:type="gramEnd"/>
+      <w:r>
+        <w:rPr>
+          <w:lang w:val="en-US"/>
+        </w:rPr>
+        <w:t xml:space="preserve">, </w:t>
+      </w:r>
+      <w:proofErr w:type="spellStart"/>
+      <w:r>
+        <w:rPr>
+          <w:lang w:val="en-US"/>
+        </w:rPr>
+        <w:t>endtime</w:t>
+      </w:r>
+      <w:proofErr w:type="spellEnd"/>
+      <w:r>
+        <w:rPr>
+          <w:lang w:val="en-US"/>
+        </w:rPr>
+        <w:t>)</w:t>
       </w:r>
     </w:p>
     <w:p>
@@ -321,7 +366,7 @@
         <w:rPr>
           <w:lang w:val="en-US"/>
         </w:rPr>
-        <w:t>Schedule</w:t>
+        <w:t>Weekday</w:t>
       </w:r>
       <w:r>
         <w:rPr>
@@ -335,20 +380,14 @@
           <w:u w:val="single"/>
           <w:lang w:val="en-US"/>
         </w:rPr>
-        <w:t>scheduleID</w:t>
-      </w:r>
-      <w:proofErr w:type="spellEnd"/>
-      <w:r>
-        <w:rPr>
-          <w:lang w:val="en-US"/>
-        </w:rPr>
-        <w:t>, name</w:t>
-      </w:r>
-      <w:r>
-        <w:rPr>
-          <w:lang w:val="en-US"/>
-        </w:rPr>
-        <w:t>)</w:t>
+        <w:t>weekdayID</w:t>
+      </w:r>
+      <w:proofErr w:type="spellEnd"/>
+      <w:r>
+        <w:rPr>
+          <w:lang w:val="en-US"/>
+        </w:rPr>
+        <w:t>, name)</w:t>
       </w:r>
     </w:p>
     <w:p>
@@ -357,82 +396,33 @@
           <w:lang w:val="en-US"/>
         </w:rPr>
       </w:pPr>
-      <w:proofErr w:type="spellStart"/>
-      <w:proofErr w:type="gramStart"/>
-      <w:r>
-        <w:rPr>
-          <w:lang w:val="en-US"/>
-        </w:rPr>
-        <w:t>subjectsOnWeekday</w:t>
-      </w:r>
-      <w:proofErr w:type="spellEnd"/>
-      <w:proofErr w:type="gramEnd"/>
-      <w:r>
-        <w:rPr>
-          <w:lang w:val="en-US"/>
-        </w:rPr>
-        <w:t xml:space="preserve"> </w:t>
-      </w:r>
-      <w:r>
-        <w:rPr>
-          <w:lang w:val="en-US"/>
-        </w:rPr>
-        <w:t>(</w:t>
-      </w:r>
+      <w:r>
+        <w:rPr>
+          <w:lang w:val="en-US"/>
+        </w:rPr>
+        <w:t>Schedule</w:t>
+      </w:r>
+      <w:r>
+        <w:rPr>
+          <w:lang w:val="en-US"/>
+        </w:rPr>
+        <w:t xml:space="preserve"> (</w:t>
+      </w:r>
+      <w:proofErr w:type="spellStart"/>
       <w:r>
         <w:rPr>
           <w:u w:val="single"/>
           <w:lang w:val="en-US"/>
         </w:rPr>
-        <w:t>^</w:t>
-      </w:r>
-      <w:proofErr w:type="spellStart"/>
-      <w:r>
-        <w:rPr>
-          <w:u w:val="single"/>
-          <w:lang w:val="en-US"/>
-        </w:rPr>
-        <w:t>subjectID</w:t>
-      </w:r>
-      <w:proofErr w:type="spellEnd"/>
-      <w:r>
-        <w:rPr>
-          <w:lang w:val="en-US"/>
-        </w:rPr>
-        <w:t xml:space="preserve">, </w:t>
-      </w:r>
-      <w:r>
-        <w:rPr>
-          <w:u w:val="single"/>
-          <w:lang w:val="en-US"/>
-        </w:rPr>
-        <w:t>^</w:t>
-      </w:r>
-      <w:proofErr w:type="spellStart"/>
-      <w:r>
-        <w:rPr>
-          <w:u w:val="single"/>
-          <w:lang w:val="en-US"/>
-        </w:rPr>
-        <w:t>weekdayID</w:t>
-      </w:r>
-      <w:proofErr w:type="spellEnd"/>
-      <w:r>
-        <w:rPr>
-          <w:u w:val="single"/>
-          <w:lang w:val="en-US"/>
-        </w:rPr>
-        <w:t>, ^</w:t>
-      </w:r>
-      <w:proofErr w:type="spellStart"/>
-      <w:r>
-        <w:rPr>
-          <w:u w:val="single"/>
-          <w:lang w:val="en-US"/>
-        </w:rPr>
-        <w:t>periodID</w:t>
-      </w:r>
-      <w:proofErr w:type="spellEnd"/>
+        <w:t>scheduleID</w:t>
+      </w:r>
+      <w:proofErr w:type="spellEnd"/>
+      <w:r>
+        <w:rPr>
+          <w:lang w:val="en-US"/>
+        </w:rPr>
+        <w:t>, name</w:t>
+      </w:r>
       <w:r>
         <w:rPr>
           <w:lang w:val="en-US"/>
@@ -512,6 +502,8 @@
         </w:rPr>
         <w:t>)</w:t>
       </w:r>
+      <w:bookmarkStart w:id="0" w:name="_GoBack"/>
+      <w:bookmarkEnd w:id="0"/>
     </w:p>
     <w:sectPr>
       <w:pgSz w:w="11906" w:h="16838"/>
@@ -920,7 +912,6 @@
   <w:style w:type="character" w:default="1" w:styleId="Absatz-Standardschriftart">
     <w:name w:val="Default Paragraph Font"/>
     <w:uiPriority w:val="1"/>
-    <w:semiHidden/>
     <w:unhideWhenUsed/>
   </w:style>
   <w:style w:type="table" w:default="1" w:styleId="NormaleTabelle">
@@ -1213,7 +1204,7 @@
 </file>
 
 <file path=customXml/itemProps1.xml><?xml version="1.0" encoding="utf-8"?>
-<ds:datastoreItem xmlns:ds="http://schemas.openxmlformats.org/officeDocument/2006/customXml" ds:itemID="{A8621123-6215-46CF-99B1-EF4D4AF14C1E}">
+<ds:datastoreItem xmlns:ds="http://schemas.openxmlformats.org/officeDocument/2006/customXml" ds:itemID="{A89A2B9A-4F69-491B-B210-71DB46E031FC}">
   <ds:schemaRefs>
     <ds:schemaRef ds:uri="http://schemas.openxmlformats.org/officeDocument/2006/bibliography"/>
   </ds:schemaRefs>

</xml_diff>

<commit_message>
added forgotten schedule key to weekday
</commit_message>
<xml_diff>
--- a/app/documentation/RM.docx
+++ b/app/documentation/RM.docx
@@ -274,8 +274,6 @@
         </w:rPr>
         <w:t xml:space="preserve">name, </w:t>
       </w:r>
-      <w:bookmarkStart w:id="0" w:name="_GoBack"/>
-      <w:bookmarkEnd w:id="0"/>
       <w:r>
         <w:rPr>
           <w:lang w:val="en-US"/>
@@ -355,6 +353,20 @@
         <w:rPr>
           <w:lang w:val="en-US"/>
         </w:rPr>
+        <w:t>schoolHourNo</w:t>
+      </w:r>
+      <w:proofErr w:type="spellEnd"/>
+      <w:r>
+        <w:rPr>
+          <w:lang w:val="en-US"/>
+        </w:rPr>
+        <w:t xml:space="preserve">, </w:t>
+      </w:r>
+      <w:proofErr w:type="spellStart"/>
+      <w:r>
+        <w:rPr>
+          <w:lang w:val="en-US"/>
+        </w:rPr>
         <w:t>starttime</w:t>
       </w:r>
       <w:proofErr w:type="spellEnd"/>
@@ -410,7 +422,35 @@
         <w:rPr>
           <w:lang w:val="en-US"/>
         </w:rPr>
-        <w:t>, name)</w:t>
+        <w:t xml:space="preserve">, </w:t>
+      </w:r>
+      <w:r>
+        <w:rPr>
+          <w:lang w:val="en-US"/>
+        </w:rPr>
+        <w:t>^</w:t>
+      </w:r>
+      <w:proofErr w:type="spellStart"/>
+      <w:r>
+        <w:rPr>
+          <w:lang w:val="en-US"/>
+        </w:rPr>
+        <w:t>scheduleID</w:t>
+      </w:r>
+      <w:proofErr w:type="spellEnd"/>
+      <w:r>
+        <w:rPr>
+          <w:lang w:val="en-US"/>
+        </w:rPr>
+        <w:t xml:space="preserve">, </w:t>
+      </w:r>
+      <w:bookmarkStart w:id="0" w:name="_GoBack"/>
+      <w:bookmarkEnd w:id="0"/>
+      <w:r>
+        <w:rPr>
+          <w:lang w:val="en-US"/>
+        </w:rPr>
+        <w:t>name)</w:t>
       </w:r>
     </w:p>
     <w:p>
@@ -1153,7 +1193,7 @@
 </file>
 
 <file path=customXml/itemProps1.xml><?xml version="1.0" encoding="utf-8"?>
-<ds:datastoreItem xmlns:ds="http://schemas.openxmlformats.org/officeDocument/2006/customXml" ds:itemID="{19E3F622-7FEB-4860-9041-35BCC1695487}">
+<ds:datastoreItem xmlns:ds="http://schemas.openxmlformats.org/officeDocument/2006/customXml" ds:itemID="{81008685-40FF-46F8-899C-AC88B5783DCD}">
   <ds:schemaRefs>
     <ds:schemaRef ds:uri="http://schemas.openxmlformats.org/officeDocument/2006/bibliography"/>
   </ds:schemaRefs>

</xml_diff>

<commit_message>
Updated diagrams from #3 with changes to come in with #30
</commit_message>
<xml_diff>
--- a/app/documentation/RM.docx
+++ b/app/documentation/RM.docx
@@ -1,10 +1,9 @@
 
 <file path=word/document.xml><?xml version="1.0" encoding="utf-8"?>
-<w:document xmlns:o="urn:schemas-microsoft-com:office:office" xmlns:r="http://schemas.openxmlformats.org/officeDocument/2006/relationships" xmlns:v="urn:schemas-microsoft-com:vml" xmlns:w="http://schemas.openxmlformats.org/wordprocessingml/2006/main" xmlns:w10="urn:schemas-microsoft-com:office:word" xmlns:wp="http://schemas.openxmlformats.org/drawingml/2006/wordprocessingDrawing" xmlns:wps="http://schemas.microsoft.com/office/word/2010/wordprocessingShape" xmlns:wpg="http://schemas.microsoft.com/office/word/2010/wordprocessingGroup" xmlns:mc="http://schemas.openxmlformats.org/markup-compatibility/2006" xmlns:wp14="http://schemas.microsoft.com/office/word/2010/wordprocessingDrawing" xmlns:w14="http://schemas.microsoft.com/office/word/2010/wordml" mc:Ignorable="w14 wp14">
+<w:document xmlns:wpc="http://schemas.microsoft.com/office/word/2010/wordprocessingCanvas" xmlns:cx="http://schemas.microsoft.com/office/drawing/2014/chartex" xmlns:cx1="http://schemas.microsoft.com/office/drawing/2015/9/8/chartex" xmlns:mc="http://schemas.openxmlformats.org/markup-compatibility/2006" xmlns:o="urn:schemas-microsoft-com:office:office" xmlns:r="http://schemas.openxmlformats.org/officeDocument/2006/relationships" xmlns:m="http://schemas.openxmlformats.org/officeDocument/2006/math" xmlns:v="urn:schemas-microsoft-com:vml" xmlns:wp14="http://schemas.microsoft.com/office/word/2010/wordprocessingDrawing" xmlns:wp="http://schemas.openxmlformats.org/drawingml/2006/wordprocessingDrawing" xmlns:w10="urn:schemas-microsoft-com:office:word" xmlns:w="http://schemas.openxmlformats.org/wordprocessingml/2006/main" xmlns:w14="http://schemas.microsoft.com/office/word/2010/wordml" xmlns:w15="http://schemas.microsoft.com/office/word/2012/wordml" xmlns:w16se="http://schemas.microsoft.com/office/word/2015/wordml/symex" xmlns:wpg="http://schemas.microsoft.com/office/word/2010/wordprocessingGroup" xmlns:wpi="http://schemas.microsoft.com/office/word/2010/wordprocessingInk" xmlns:wne="http://schemas.microsoft.com/office/word/2006/wordml" xmlns:wps="http://schemas.microsoft.com/office/word/2010/wordprocessingShape" mc:Ignorable="w14 w15 w16se wp14">
   <w:body>
     <w:p>
       <w:pPr>
-        <w:pStyle w:val="Normal"/>
         <w:rPr>
           <w:lang w:val="en-US"/>
         </w:rPr>
@@ -13,39 +12,42 @@
         <w:rPr>
           <w:lang w:val="en-US"/>
         </w:rPr>
-        <w:t>Optimized relationship model for schoolPlanner database</w:t>
+        <w:t xml:space="preserve">Optimized relationship model for </w:t>
+      </w:r>
+      <w:proofErr w:type="spellStart"/>
+      <w:r>
+        <w:rPr>
+          <w:lang w:val="en-US"/>
+        </w:rPr>
+        <w:t>schoolPlanner</w:t>
+      </w:r>
+      <w:proofErr w:type="spellEnd"/>
+      <w:r>
+        <w:rPr>
+          <w:lang w:val="en-US"/>
+        </w:rPr>
+        <w:t xml:space="preserve"> database</w:t>
       </w:r>
     </w:p>
     <w:p>
       <w:pPr>
-        <w:pStyle w:val="Normal"/>
         <w:rPr>
           <w:lang w:val="en-US"/>
         </w:rPr>
       </w:pPr>
-      <w:r>
-        <w:rPr>
-          <w:lang w:val="en-US"/>
-        </w:rPr>
-      </w:r>
     </w:p>
     <w:p>
       <w:pPr>
-        <w:pStyle w:val="Normal"/>
         <w:rPr>
           <w:lang w:val="en-US"/>
         </w:rPr>
       </w:pPr>
-      <w:r>
-        <w:rPr>
-          <w:lang w:val="en-US"/>
-        </w:rPr>
-      </w:r>
     </w:p>
     <w:p>
       <w:pPr>
-        <w:pStyle w:val="Normal"/>
-        <w:rPr/>
+        <w:rPr>
+          <w:lang w:val="en-US"/>
+        </w:rPr>
       </w:pPr>
       <w:r>
         <w:rPr>
@@ -53,38 +55,56 @@
         </w:rPr>
         <w:t>Subject (</w:t>
       </w:r>
+      <w:proofErr w:type="spellStart"/>
       <w:r>
         <w:rPr>
           <w:u w:val="single"/>
           <w:lang w:val="en-US"/>
         </w:rPr>
-        <w:t>subjectID</w:t>
-      </w:r>
+        <w:t>subjec</w:t>
+      </w:r>
+      <w:bookmarkStart w:id="0" w:name="_GoBack"/>
+      <w:bookmarkEnd w:id="0"/>
+      <w:r>
+        <w:rPr>
+          <w:u w:val="single"/>
+          <w:lang w:val="en-US"/>
+        </w:rPr>
+        <w:t>tID</w:t>
+      </w:r>
+      <w:proofErr w:type="spellEnd"/>
       <w:r>
         <w:rPr>
           <w:lang w:val="en-US"/>
         </w:rPr>
         <w:t xml:space="preserve">, </w:t>
       </w:r>
-      <w:bookmarkStart w:id="0" w:name="__DdeLink__64_1871541655"/>
-      <w:r>
-        <w:rPr>
-          <w:rFonts w:eastAsia="Calibri" w:cs="Calibri" w:ascii="Calibri" w:hAnsi="Calibri"/>
+      <w:bookmarkStart w:id="1" w:name="__DdeLink__64_1871541655"/>
+      <w:r>
+        <w:rPr>
+          <w:rFonts w:ascii="Calibri" w:eastAsia="Calibri" w:hAnsi="Calibri" w:cs="Calibri"/>
           <w:lang w:val="en-US"/>
         </w:rPr>
         <w:t>↑</w:t>
       </w:r>
-      <w:bookmarkEnd w:id="0"/>
-      <w:r>
-        <w:rPr>
-          <w:lang w:val="en-US"/>
-        </w:rPr>
-        <w:t>teacherID, name, room)</w:t>
+      <w:bookmarkEnd w:id="1"/>
+      <w:proofErr w:type="spellStart"/>
+      <w:r>
+        <w:rPr>
+          <w:lang w:val="en-US"/>
+        </w:rPr>
+        <w:t>teacherID</w:t>
+      </w:r>
+      <w:proofErr w:type="spellEnd"/>
+      <w:r>
+        <w:rPr>
+          <w:lang w:val="en-US"/>
+        </w:rPr>
+        <w:t>, name, room)</w:t>
       </w:r>
     </w:p>
     <w:p>
       <w:pPr>
-        <w:pStyle w:val="Normal"/>
         <w:rPr>
           <w:lang w:val="en-US"/>
         </w:rPr>
@@ -95,6 +115,7 @@
         </w:rPr>
         <w:t>Teacher (</w:t>
       </w:r>
+      <w:proofErr w:type="spellStart"/>
       <w:r>
         <w:rPr>
           <w:u w:val="single"/>
@@ -102,6 +123,7 @@
         </w:rPr>
         <w:t>teacherID</w:t>
       </w:r>
+      <w:proofErr w:type="spellEnd"/>
       <w:r>
         <w:rPr>
           <w:lang w:val="en-US"/>
@@ -111,8 +133,9 @@
     </w:p>
     <w:p>
       <w:pPr>
-        <w:pStyle w:val="Normal"/>
-        <w:rPr/>
+        <w:rPr>
+          <w:lang w:val="en-US"/>
+        </w:rPr>
       </w:pPr>
       <w:r>
         <w:rPr>
@@ -120,6 +143,7 @@
         </w:rPr>
         <w:t>Homework (</w:t>
       </w:r>
+      <w:proofErr w:type="spellStart"/>
       <w:r>
         <w:rPr>
           <w:u w:val="single"/>
@@ -127,6 +151,7 @@
         </w:rPr>
         <w:t>homeworkID</w:t>
       </w:r>
+      <w:proofErr w:type="spellEnd"/>
       <w:r>
         <w:rPr>
           <w:lang w:val="en-US"/>
@@ -135,22 +160,31 @@
       </w:r>
       <w:r>
         <w:rPr>
-          <w:rFonts w:eastAsia="Calibri" w:cs="Calibri" w:ascii="Calibri" w:hAnsi="Calibri"/>
+          <w:rFonts w:ascii="Calibri" w:eastAsia="Calibri" w:hAnsi="Calibri" w:cs="Calibri"/>
           <w:lang w:val="en-US"/>
         </w:rPr>
         <w:t>↑</w:t>
       </w:r>
-      <w:r>
-        <w:rPr>
-          <w:lang w:val="en-US"/>
-        </w:rPr>
-        <w:t>subjectID, description, deadline)</w:t>
+      <w:proofErr w:type="spellStart"/>
+      <w:r>
+        <w:rPr>
+          <w:lang w:val="en-US"/>
+        </w:rPr>
+        <w:t>subjectID</w:t>
+      </w:r>
+      <w:proofErr w:type="spellEnd"/>
+      <w:r>
+        <w:rPr>
+          <w:lang w:val="en-US"/>
+        </w:rPr>
+        <w:t>, description, deadline)</w:t>
       </w:r>
     </w:p>
     <w:p>
       <w:pPr>
-        <w:pStyle w:val="Normal"/>
-        <w:rPr/>
+        <w:rPr>
+          <w:lang w:val="en-US"/>
+        </w:rPr>
       </w:pPr>
       <w:r>
         <w:rPr>
@@ -158,6 +192,7 @@
         </w:rPr>
         <w:t>Exam (</w:t>
       </w:r>
+      <w:proofErr w:type="spellStart"/>
       <w:r>
         <w:rPr>
           <w:u w:val="single"/>
@@ -165,6 +200,7 @@
         </w:rPr>
         <w:t>examID</w:t>
       </w:r>
+      <w:proofErr w:type="spellEnd"/>
       <w:r>
         <w:rPr>
           <w:lang w:val="en-US"/>
@@ -173,22 +209,31 @@
       </w:r>
       <w:r>
         <w:rPr>
-          <w:rFonts w:eastAsia="Calibri" w:cs="Calibri" w:ascii="Calibri" w:hAnsi="Calibri"/>
+          <w:rFonts w:ascii="Calibri" w:eastAsia="Calibri" w:hAnsi="Calibri" w:cs="Calibri"/>
           <w:lang w:val="en-US"/>
         </w:rPr>
         <w:t>↑</w:t>
       </w:r>
-      <w:r>
-        <w:rPr>
-          <w:lang w:val="en-US"/>
-        </w:rPr>
-        <w:t>subjectID, description, deadline)</w:t>
+      <w:proofErr w:type="spellStart"/>
+      <w:r>
+        <w:rPr>
+          <w:lang w:val="en-US"/>
+        </w:rPr>
+        <w:t>subjectID</w:t>
+      </w:r>
+      <w:proofErr w:type="spellEnd"/>
+      <w:r>
+        <w:rPr>
+          <w:lang w:val="en-US"/>
+        </w:rPr>
+        <w:t>, description, deadline)</w:t>
       </w:r>
     </w:p>
     <w:p>
       <w:pPr>
-        <w:pStyle w:val="Normal"/>
-        <w:rPr/>
+        <w:rPr>
+          <w:lang w:val="en-US"/>
+        </w:rPr>
       </w:pPr>
       <w:r>
         <w:rPr>
@@ -196,6 +241,7 @@
         </w:rPr>
         <w:t>Grade (</w:t>
       </w:r>
+      <w:proofErr w:type="spellStart"/>
       <w:r>
         <w:rPr>
           <w:u w:val="single"/>
@@ -203,6 +249,7 @@
         </w:rPr>
         <w:t>gradeID</w:t>
       </w:r>
+      <w:proofErr w:type="spellEnd"/>
       <w:r>
         <w:rPr>
           <w:lang w:val="en-US"/>
@@ -211,87 +258,167 @@
       </w:r>
       <w:r>
         <w:rPr>
-          <w:rFonts w:eastAsia="Calibri" w:cs="Calibri" w:ascii="Calibri" w:hAnsi="Calibri"/>
+          <w:rFonts w:ascii="Calibri" w:eastAsia="Calibri" w:hAnsi="Calibri" w:cs="Calibri"/>
           <w:lang w:val="en-US"/>
         </w:rPr>
         <w:t>↑</w:t>
       </w:r>
-      <w:r>
-        <w:rPr>
-          <w:lang w:val="en-US"/>
-        </w:rPr>
-        <w:t>subjectID, name, grade)</w:t>
+      <w:proofErr w:type="spellStart"/>
+      <w:r>
+        <w:rPr>
+          <w:lang w:val="en-US"/>
+        </w:rPr>
+        <w:t>subjectID</w:t>
+      </w:r>
+      <w:proofErr w:type="spellEnd"/>
+      <w:r>
+        <w:rPr>
+          <w:lang w:val="en-US"/>
+        </w:rPr>
+        <w:t xml:space="preserve">, name, </w:t>
+      </w:r>
+      <w:proofErr w:type="gramStart"/>
+      <w:r>
+        <w:rPr>
+          <w:lang w:val="en-US"/>
+        </w:rPr>
+        <w:t>grade</w:t>
+      </w:r>
+      <w:proofErr w:type="gramEnd"/>
+      <w:r>
+        <w:rPr>
+          <w:lang w:val="en-US"/>
+        </w:rPr>
+        <w:t>)</w:t>
       </w:r>
     </w:p>
     <w:p>
       <w:pPr>
-        <w:pStyle w:val="Normal"/>
-        <w:rPr/>
+        <w:rPr>
+          <w:lang w:val="en-US"/>
+        </w:rPr>
       </w:pPr>
-      <w:r>
-        <w:rPr>
-          <w:lang w:val="en-US"/>
-        </w:rPr>
-        <w:t>Period (</w:t>
-      </w:r>
+      <w:proofErr w:type="spellStart"/>
+      <w:r>
+        <w:rPr>
+          <w:lang w:val="en-US"/>
+        </w:rPr>
+        <w:t>SchoolHoor</w:t>
+      </w:r>
+      <w:proofErr w:type="spellEnd"/>
+      <w:r>
+        <w:rPr>
+          <w:lang w:val="en-US"/>
+        </w:rPr>
+        <w:t xml:space="preserve"> (</w:t>
+      </w:r>
+      <w:proofErr w:type="spellStart"/>
       <w:r>
         <w:rPr>
           <w:u w:val="single"/>
           <w:lang w:val="en-US"/>
         </w:rPr>
-        <w:t>periodID</w:t>
-      </w:r>
+        <w:t>schoolHourID</w:t>
+      </w:r>
+      <w:proofErr w:type="spellEnd"/>
       <w:r>
         <w:rPr>
           <w:lang w:val="en-US"/>
         </w:rPr>
         <w:t xml:space="preserve">, </w:t>
       </w:r>
-      <w:r>
-        <w:rPr>
-          <w:rFonts w:eastAsia="Calibri" w:cs="Calibri" w:ascii="Calibri" w:hAnsi="Calibri"/>
-          <w:lang w:val="en-US"/>
-        </w:rPr>
-        <w:t>↑</w:t>
-      </w:r>
-      <w:r>
-        <w:rPr>
-          <w:lang w:val="en-US"/>
-        </w:rPr>
-        <w:t xml:space="preserve">subjectID, </w:t>
-      </w:r>
-      <w:r>
-        <w:rPr>
-          <w:rFonts w:eastAsia="Calibri" w:cs="Calibri" w:ascii="Calibri" w:hAnsi="Calibri"/>
-          <w:lang w:val="en-US"/>
-        </w:rPr>
-        <w:t>↑</w:t>
-      </w:r>
-      <w:r>
-        <w:rPr>
-          <w:lang w:val="en-US"/>
-        </w:rPr>
-        <w:t>weekdayID, schoolHourNo, starttime, endtime)</w:t>
+      <w:proofErr w:type="spellStart"/>
+      <w:r>
+        <w:rPr>
+          <w:lang w:val="en-US"/>
+        </w:rPr>
+        <w:t>starttime</w:t>
+      </w:r>
+      <w:proofErr w:type="spellEnd"/>
+      <w:r>
+        <w:rPr>
+          <w:lang w:val="en-US"/>
+        </w:rPr>
+        <w:t xml:space="preserve">, </w:t>
+      </w:r>
+      <w:proofErr w:type="spellStart"/>
+      <w:r>
+        <w:rPr>
+          <w:lang w:val="en-US"/>
+        </w:rPr>
+        <w:t>endtime</w:t>
+      </w:r>
+      <w:proofErr w:type="spellEnd"/>
+      <w:r>
+        <w:rPr>
+          <w:lang w:val="en-US"/>
+        </w:rPr>
+        <w:t>)</w:t>
       </w:r>
     </w:p>
     <w:p>
       <w:pPr>
-        <w:pStyle w:val="Normal"/>
-        <w:rPr/>
+        <w:rPr>
+          <w:lang w:val="en-US"/>
+        </w:rPr>
       </w:pPr>
       <w:r>
         <w:rPr>
           <w:lang w:val="en-US"/>
         </w:rPr>
-        <w:t>Weekday (</w:t>
-      </w:r>
+        <w:t>Period (</w:t>
+      </w:r>
+      <w:proofErr w:type="spellStart"/>
       <w:r>
         <w:rPr>
           <w:u w:val="single"/>
           <w:lang w:val="en-US"/>
         </w:rPr>
+        <w:t>periodID</w:t>
+      </w:r>
+      <w:proofErr w:type="spellEnd"/>
+      <w:r>
+        <w:rPr>
+          <w:lang w:val="en-US"/>
+        </w:rPr>
+        <w:t xml:space="preserve">, </w:t>
+      </w:r>
+      <w:r>
+        <w:rPr>
+          <w:rFonts w:ascii="Calibri" w:eastAsia="Calibri" w:hAnsi="Calibri" w:cs="Calibri"/>
+          <w:lang w:val="en-US"/>
+        </w:rPr>
+        <w:t>↑</w:t>
+      </w:r>
+      <w:proofErr w:type="spellStart"/>
+      <w:r>
+        <w:rPr>
+          <w:lang w:val="en-US"/>
+        </w:rPr>
+        <w:t>subjectID</w:t>
+      </w:r>
+      <w:proofErr w:type="spellEnd"/>
+      <w:r>
+        <w:rPr>
+          <w:lang w:val="en-US"/>
+        </w:rPr>
+        <w:t xml:space="preserve">, </w:t>
+      </w:r>
+      <w:r>
+        <w:rPr>
+          <w:rFonts w:ascii="Calibri" w:eastAsia="Calibri" w:hAnsi="Calibri" w:cs="Calibri"/>
+          <w:lang w:val="en-US"/>
+        </w:rPr>
+        <w:t>↑</w:t>
+      </w:r>
+      <w:proofErr w:type="spellStart"/>
+      <w:r>
+        <w:rPr>
+          <w:lang w:val="en-US"/>
+        </w:rPr>
         <w:t>weekdayID</w:t>
       </w:r>
+      <w:proofErr w:type="spellEnd"/>
       <w:r>
         <w:rPr>
           <w:lang w:val="en-US"/>
@@ -300,41 +427,94 @@
       </w:r>
       <w:r>
         <w:rPr>
-          <w:rFonts w:eastAsia="Calibri" w:cs="Calibri" w:ascii="Calibri" w:hAnsi="Calibri"/>
+          <w:rFonts w:ascii="Calibri" w:eastAsia="Calibri" w:hAnsi="Calibri" w:cs="Calibri"/>
           <w:lang w:val="en-US"/>
         </w:rPr>
         <w:t>↑</w:t>
       </w:r>
-      <w:r>
-        <w:rPr>
-          <w:lang w:val="en-US"/>
-        </w:rPr>
-        <w:t xml:space="preserve">scheduleID, </w:t>
-      </w:r>
-      <w:bookmarkStart w:id="1" w:name="_GoBack"/>
-      <w:bookmarkEnd w:id="1"/>
-      <w:r>
-        <w:rPr>
-          <w:lang w:val="en-US"/>
-        </w:rPr>
-        <w:t>name)</w:t>
+      <w:proofErr w:type="spellStart"/>
+      <w:r>
+        <w:rPr>
+          <w:lang w:val="en-US"/>
+        </w:rPr>
+        <w:t>s</w:t>
+      </w:r>
+      <w:r>
+        <w:rPr>
+          <w:lang w:val="en-US"/>
+        </w:rPr>
+        <w:t>choolHourID</w:t>
+      </w:r>
+      <w:proofErr w:type="spellEnd"/>
+      <w:r>
+        <w:rPr>
+          <w:lang w:val="en-US"/>
+        </w:rPr>
+        <w:t>)</w:t>
       </w:r>
     </w:p>
     <w:p>
       <w:pPr>
-        <w:pStyle w:val="Normal"/>
-        <w:widowControl/>
-        <w:bidi w:val="0"/>
-        <w:spacing w:lineRule="auto" w:line="259" w:before="0" w:after="160"/>
-        <w:jc w:val="left"/>
-        <w:rPr/>
+        <w:rPr>
+          <w:lang w:val="en-US"/>
+        </w:rPr>
       </w:pPr>
       <w:r>
         <w:rPr>
           <w:lang w:val="en-US"/>
         </w:rPr>
+        <w:t>Weekday (</w:t>
+      </w:r>
+      <w:proofErr w:type="spellStart"/>
+      <w:r>
+        <w:rPr>
+          <w:u w:val="single"/>
+          <w:lang w:val="en-US"/>
+        </w:rPr>
+        <w:t>weekdayID</w:t>
+      </w:r>
+      <w:proofErr w:type="spellEnd"/>
+      <w:r>
+        <w:rPr>
+          <w:lang w:val="en-US"/>
+        </w:rPr>
+        <w:t xml:space="preserve">, </w:t>
+      </w:r>
+      <w:r>
+        <w:rPr>
+          <w:rFonts w:ascii="Calibri" w:eastAsia="Calibri" w:hAnsi="Calibri" w:cs="Calibri"/>
+          <w:lang w:val="en-US"/>
+        </w:rPr>
+        <w:t>↑</w:t>
+      </w:r>
+      <w:proofErr w:type="spellStart"/>
+      <w:r>
+        <w:rPr>
+          <w:lang w:val="en-US"/>
+        </w:rPr>
+        <w:t>scheduleID</w:t>
+      </w:r>
+      <w:proofErr w:type="spellEnd"/>
+      <w:r>
+        <w:rPr>
+          <w:lang w:val="en-US"/>
+        </w:rPr>
+        <w:t>, name)</w:t>
+      </w:r>
+    </w:p>
+    <w:p>
+      <w:pPr>
+        <w:rPr>
+          <w:lang w:val="en-US"/>
+        </w:rPr>
+      </w:pPr>
+      <w:r>
+        <w:rPr>
+          <w:lang w:val="en-US"/>
+        </w:rPr>
         <w:t>Schedule (</w:t>
       </w:r>
+      <w:proofErr w:type="spellStart"/>
       <w:r>
         <w:rPr>
           <w:u w:val="single"/>
@@ -342,6 +522,7 @@
         </w:rPr>
         <w:t>scheduleID</w:t>
       </w:r>
+      <w:proofErr w:type="spellEnd"/>
       <w:r>
         <w:rPr>
           <w:lang w:val="en-US"/>
@@ -350,44 +531,40 @@
       </w:r>
     </w:p>
     <w:sectPr>
-      <w:type w:val="nextPage"/>
       <w:pgSz w:w="11906" w:h="16838"/>
-      <w:pgMar w:left="1417" w:right="1417" w:header="0" w:top="1417" w:footer="0" w:bottom="1134" w:gutter="0"/>
-      <w:pgNumType w:fmt="decimal"/>
-      <w:formProt w:val="false"/>
-      <w:textDirection w:val="lrTb"/>
-      <w:docGrid w:type="default" w:linePitch="360" w:charSpace="4294965247"/>
+      <w:pgMar w:top="1417" w:right="1417" w:bottom="1134" w:left="1417" w:header="0" w:footer="0" w:gutter="0"/>
+      <w:cols w:space="720"/>
+      <w:formProt w:val="0"/>
+      <w:docGrid w:linePitch="360" w:charSpace="-2049"/>
     </w:sectPr>
   </w:body>
 </w:document>
 </file>
 
 <file path=word/styles.xml><?xml version="1.0" encoding="utf-8"?>
-<w:styles xmlns:w="http://schemas.openxmlformats.org/wordprocessingml/2006/main" xmlns:w14="http://schemas.microsoft.com/office/word/2010/wordml" xmlns:mc="http://schemas.openxmlformats.org/markup-compatibility/2006" mc:Ignorable="w14">
+<w:styles xmlns:mc="http://schemas.openxmlformats.org/markup-compatibility/2006" xmlns:r="http://schemas.openxmlformats.org/officeDocument/2006/relationships" xmlns:w="http://schemas.openxmlformats.org/wordprocessingml/2006/main" xmlns:w14="http://schemas.microsoft.com/office/word/2010/wordml" xmlns:w15="http://schemas.microsoft.com/office/word/2012/wordml" xmlns:w16se="http://schemas.microsoft.com/office/word/2015/wordml/symex" mc:Ignorable="w14 w15 w16se">
   <w:docDefaults>
     <w:rPrDefault>
       <w:rPr>
-        <w:rFonts w:ascii="Calibri" w:hAnsi="Calibri" w:eastAsia="Calibri" w:cs="" w:asciiTheme="minorHAnsi" w:cstheme="minorBidi" w:eastAsiaTheme="minorHAnsi" w:hAnsiTheme="minorHAnsi"/>
+        <w:rFonts w:asciiTheme="minorHAnsi" w:eastAsiaTheme="minorHAnsi" w:hAnsiTheme="minorHAnsi" w:cstheme="minorBidi"/>
         <w:sz w:val="22"/>
         <w:szCs w:val="22"/>
         <w:lang w:val="de-DE" w:eastAsia="en-US" w:bidi="ar-SA"/>
       </w:rPr>
     </w:rPrDefault>
-    <w:pPrDefault>
-      <w:pPr/>
-    </w:pPrDefault>
+    <w:pPrDefault/>
   </w:docDefaults>
   <w:latentStyles w:defLockedState="0" w:defUIPriority="99" w:defSemiHidden="0" w:defUnhideWhenUsed="0" w:defQFormat="0" w:count="371">
     <w:lsdException w:name="Normal" w:uiPriority="0" w:qFormat="1"/>
     <w:lsdException w:name="heading 1" w:uiPriority="9" w:qFormat="1"/>
-    <w:lsdException w:name="heading 2" w:uiPriority="9" w:semiHidden="1" w:unhideWhenUsed="1" w:qFormat="1"/>
-    <w:lsdException w:name="heading 3" w:uiPriority="9" w:semiHidden="1" w:unhideWhenUsed="1" w:qFormat="1"/>
-    <w:lsdException w:name="heading 4" w:uiPriority="9" w:semiHidden="1" w:unhideWhenUsed="1" w:qFormat="1"/>
-    <w:lsdException w:name="heading 5" w:uiPriority="9" w:semiHidden="1" w:unhideWhenUsed="1" w:qFormat="1"/>
-    <w:lsdException w:name="heading 6" w:uiPriority="9" w:semiHidden="1" w:unhideWhenUsed="1" w:qFormat="1"/>
-    <w:lsdException w:name="heading 7" w:uiPriority="9" w:semiHidden="1" w:unhideWhenUsed="1" w:qFormat="1"/>
-    <w:lsdException w:name="heading 8" w:uiPriority="9" w:semiHidden="1" w:unhideWhenUsed="1" w:qFormat="1"/>
-    <w:lsdException w:name="heading 9" w:uiPriority="9" w:semiHidden="1" w:unhideWhenUsed="1" w:qFormat="1"/>
+    <w:lsdException w:name="heading 2" w:semiHidden="1" w:uiPriority="9" w:unhideWhenUsed="1" w:qFormat="1"/>
+    <w:lsdException w:name="heading 3" w:semiHidden="1" w:uiPriority="9" w:unhideWhenUsed="1" w:qFormat="1"/>
+    <w:lsdException w:name="heading 4" w:semiHidden="1" w:uiPriority="9" w:unhideWhenUsed="1" w:qFormat="1"/>
+    <w:lsdException w:name="heading 5" w:semiHidden="1" w:uiPriority="9" w:unhideWhenUsed="1" w:qFormat="1"/>
+    <w:lsdException w:name="heading 6" w:semiHidden="1" w:uiPriority="9" w:unhideWhenUsed="1" w:qFormat="1"/>
+    <w:lsdException w:name="heading 7" w:semiHidden="1" w:uiPriority="9" w:unhideWhenUsed="1" w:qFormat="1"/>
+    <w:lsdException w:name="heading 8" w:semiHidden="1" w:uiPriority="9" w:unhideWhenUsed="1" w:qFormat="1"/>
+    <w:lsdException w:name="heading 9" w:semiHidden="1" w:uiPriority="9" w:unhideWhenUsed="1" w:qFormat="1"/>
     <w:lsdException w:name="index 1" w:semiHidden="1" w:unhideWhenUsed="1"/>
     <w:lsdException w:name="index 2" w:semiHidden="1" w:unhideWhenUsed="1"/>
     <w:lsdException w:name="index 3" w:semiHidden="1" w:unhideWhenUsed="1"/>
@@ -397,22 +574,22 @@
     <w:lsdException w:name="index 7" w:semiHidden="1" w:unhideWhenUsed="1"/>
     <w:lsdException w:name="index 8" w:semiHidden="1" w:unhideWhenUsed="1"/>
     <w:lsdException w:name="index 9" w:semiHidden="1" w:unhideWhenUsed="1"/>
-    <w:lsdException w:name="toc 1" w:uiPriority="39" w:semiHidden="1" w:unhideWhenUsed="1"/>
-    <w:lsdException w:name="toc 2" w:uiPriority="39" w:semiHidden="1" w:unhideWhenUsed="1"/>
-    <w:lsdException w:name="toc 3" w:uiPriority="39" w:semiHidden="1" w:unhideWhenUsed="1"/>
-    <w:lsdException w:name="toc 4" w:uiPriority="39" w:semiHidden="1" w:unhideWhenUsed="1"/>
-    <w:lsdException w:name="toc 5" w:uiPriority="39" w:semiHidden="1" w:unhideWhenUsed="1"/>
-    <w:lsdException w:name="toc 6" w:uiPriority="39" w:semiHidden="1" w:unhideWhenUsed="1"/>
-    <w:lsdException w:name="toc 7" w:uiPriority="39" w:semiHidden="1" w:unhideWhenUsed="1"/>
-    <w:lsdException w:name="toc 8" w:uiPriority="39" w:semiHidden="1" w:unhideWhenUsed="1"/>
-    <w:lsdException w:name="toc 9" w:uiPriority="39" w:semiHidden="1" w:unhideWhenUsed="1"/>
+    <w:lsdException w:name="toc 1" w:semiHidden="1" w:uiPriority="39" w:unhideWhenUsed="1"/>
+    <w:lsdException w:name="toc 2" w:semiHidden="1" w:uiPriority="39" w:unhideWhenUsed="1"/>
+    <w:lsdException w:name="toc 3" w:semiHidden="1" w:uiPriority="39" w:unhideWhenUsed="1"/>
+    <w:lsdException w:name="toc 4" w:semiHidden="1" w:uiPriority="39" w:unhideWhenUsed="1"/>
+    <w:lsdException w:name="toc 5" w:semiHidden="1" w:uiPriority="39" w:unhideWhenUsed="1"/>
+    <w:lsdException w:name="toc 6" w:semiHidden="1" w:uiPriority="39" w:unhideWhenUsed="1"/>
+    <w:lsdException w:name="toc 7" w:semiHidden="1" w:uiPriority="39" w:unhideWhenUsed="1"/>
+    <w:lsdException w:name="toc 8" w:semiHidden="1" w:uiPriority="39" w:unhideWhenUsed="1"/>
+    <w:lsdException w:name="toc 9" w:semiHidden="1" w:uiPriority="39" w:unhideWhenUsed="1"/>
     <w:lsdException w:name="Normal Indent" w:semiHidden="1" w:unhideWhenUsed="1"/>
     <w:lsdException w:name="footnote text" w:semiHidden="1" w:unhideWhenUsed="1"/>
     <w:lsdException w:name="annotation text" w:semiHidden="1" w:unhideWhenUsed="1"/>
     <w:lsdException w:name="header" w:semiHidden="1" w:unhideWhenUsed="1"/>
     <w:lsdException w:name="footer" w:semiHidden="1" w:unhideWhenUsed="1"/>
     <w:lsdException w:name="index heading" w:semiHidden="1" w:unhideWhenUsed="1"/>
-    <w:lsdException w:name="caption" w:uiPriority="35" w:semiHidden="1" w:unhideWhenUsed="1" w:qFormat="1"/>
+    <w:lsdException w:name="caption" w:semiHidden="1" w:uiPriority="35" w:unhideWhenUsed="1" w:qFormat="1"/>
     <w:lsdException w:name="table of figures" w:semiHidden="1" w:unhideWhenUsed="1"/>
     <w:lsdException w:name="envelope address" w:semiHidden="1" w:unhideWhenUsed="1"/>
     <w:lsdException w:name="envelope return" w:semiHidden="1" w:unhideWhenUsed="1"/>
@@ -443,7 +620,7 @@
     <w:lsdException w:name="Title" w:uiPriority="10" w:qFormat="1"/>
     <w:lsdException w:name="Closing" w:semiHidden="1" w:unhideWhenUsed="1"/>
     <w:lsdException w:name="Signature" w:semiHidden="1" w:unhideWhenUsed="1"/>
-    <w:lsdException w:name="Default Paragraph Font" w:uiPriority="1" w:semiHidden="1" w:unhideWhenUsed="1"/>
+    <w:lsdException w:name="Default Paragraph Font" w:semiHidden="1" w:uiPriority="1" w:unhideWhenUsed="1"/>
     <w:lsdException w:name="Body Text" w:semiHidden="1" w:unhideWhenUsed="1"/>
     <w:lsdException w:name="Body Text Indent" w:semiHidden="1" w:unhideWhenUsed="1"/>
     <w:lsdException w:name="List Continue" w:semiHidden="1" w:unhideWhenUsed="1"/>
@@ -643,8 +820,8 @@
     <w:lsdException w:name="Subtle Reference" w:uiPriority="31" w:qFormat="1"/>
     <w:lsdException w:name="Intense Reference" w:uiPriority="32" w:qFormat="1"/>
     <w:lsdException w:name="Book Title" w:uiPriority="33" w:qFormat="1"/>
-    <w:lsdException w:name="Bibliography" w:uiPriority="37" w:semiHidden="1" w:unhideWhenUsed="1"/>
-    <w:lsdException w:name="TOC Heading" w:uiPriority="39" w:semiHidden="1" w:unhideWhenUsed="1" w:qFormat="1"/>
+    <w:lsdException w:name="Bibliography" w:semiHidden="1" w:uiPriority="37" w:unhideWhenUsed="1"/>
+    <w:lsdException w:name="TOC Heading" w:semiHidden="1" w:uiPriority="39" w:unhideWhenUsed="1" w:qFormat="1"/>
     <w:lsdException w:name="Plain Table 1" w:uiPriority="41"/>
     <w:lsdException w:name="Plain Table 2" w:uiPriority="42"/>
     <w:lsdException w:name="Plain Table 3" w:uiPriority="43"/>
@@ -750,95 +927,18 @@
     <w:lsdException w:name="List Table 6 Colorful Accent 6" w:uiPriority="51"/>
     <w:lsdException w:name="List Table 7 Colorful Accent 6" w:uiPriority="52"/>
   </w:latentStyles>
-  <w:style w:type="paragraph" w:styleId="Normal" w:default="1">
+  <w:style w:type="paragraph" w:default="1" w:styleId="Standard">
     <w:name w:val="Normal"/>
     <w:qFormat/>
     <w:pPr>
-      <w:widowControl/>
-      <w:bidi w:val="0"/>
-      <w:spacing w:lineRule="auto" w:line="259" w:before="0" w:after="160"/>
-      <w:jc w:val="left"/>
+      <w:spacing w:after="160" w:line="259" w:lineRule="auto"/>
     </w:pPr>
-    <w:rPr>
-      <w:rFonts w:ascii="Calibri" w:hAnsi="Calibri" w:eastAsia="Calibri" w:cs="" w:asciiTheme="minorHAnsi" w:cstheme="minorBidi" w:eastAsiaTheme="minorHAnsi" w:hAnsiTheme="minorHAnsi"/>
-      <w:color w:val="auto"/>
-      <w:sz w:val="22"/>
-      <w:szCs w:val="22"/>
-      <w:lang w:val="de-DE" w:eastAsia="en-US" w:bidi="ar-SA"/>
-    </w:rPr>
   </w:style>
-  <w:style w:type="character" w:styleId="DefaultParagraphFont" w:default="1">
+  <w:style w:type="character" w:default="1" w:styleId="Absatz-Standardschriftart">
     <w:name w:val="Default Paragraph Font"/>
     <w:uiPriority w:val="1"/>
     <w:semiHidden/>
     <w:unhideWhenUsed/>
-    <w:qFormat/>
-    <w:rPr/>
-  </w:style>
-  <w:style w:type="paragraph" w:styleId="Berschrift">
-    <w:name w:val="Überschrift"/>
-    <w:basedOn w:val="Normal"/>
-    <w:next w:val="Textkrper"/>
-    <w:qFormat/>
-    <w:pPr>
-      <w:keepNext/>
-      <w:spacing w:before="240" w:after="120"/>
-    </w:pPr>
-    <w:rPr>
-      <w:rFonts w:ascii="Liberation Sans" w:hAnsi="Liberation Sans" w:eastAsia="Microsoft YaHei" w:cs="Arial"/>
-      <w:sz w:val="28"/>
-      <w:szCs w:val="28"/>
-    </w:rPr>
-  </w:style>
-  <w:style w:type="paragraph" w:styleId="Textkrper">
-    <w:name w:val="Body Text"/>
-    <w:basedOn w:val="Normal"/>
-    <w:pPr>
-      <w:spacing w:lineRule="auto" w:line="288" w:before="0" w:after="140"/>
-    </w:pPr>
-    <w:rPr/>
-  </w:style>
-  <w:style w:type="paragraph" w:styleId="Liste">
-    <w:name w:val="List"/>
-    <w:basedOn w:val="Textkrper"/>
-    <w:pPr/>
-    <w:rPr>
-      <w:rFonts w:cs="Arial"/>
-    </w:rPr>
-  </w:style>
-  <w:style w:type="paragraph" w:styleId="Beschriftung">
-    <w:name w:val="Caption"/>
-    <w:basedOn w:val="Normal"/>
-    <w:qFormat/>
-    <w:pPr>
-      <w:suppressLineNumbers/>
-      <w:spacing w:before="120" w:after="120"/>
-    </w:pPr>
-    <w:rPr>
-      <w:rFonts w:cs="Arial"/>
-      <w:i/>
-      <w:iCs/>
-      <w:sz w:val="24"/>
-      <w:szCs w:val="24"/>
-    </w:rPr>
-  </w:style>
-  <w:style w:type="paragraph" w:styleId="Verzeichnis">
-    <w:name w:val="Verzeichnis"/>
-    <w:basedOn w:val="Normal"/>
-    <w:qFormat/>
-    <w:pPr>
-      <w:suppressLineNumbers/>
-    </w:pPr>
-    <w:rPr>
-      <w:rFonts w:cs="Arial"/>
-    </w:rPr>
-  </w:style>
-  <w:style w:type="numbering" w:styleId="NoList" w:default="1">
-    <w:name w:val="No List"/>
-    <w:uiPriority w:val="99"/>
-    <w:semiHidden/>
-    <w:unhideWhenUsed/>
-    <w:qFormat/>
   </w:style>
   <w:style w:type="table" w:default="1" w:styleId="NormaleTabelle">
     <w:name w:val="Normal Table"/>
@@ -854,6 +954,68 @@
         <w:right w:w="108" w:type="dxa"/>
       </w:tblCellMar>
     </w:tblPr>
+  </w:style>
+  <w:style w:type="numbering" w:default="1" w:styleId="KeineListe">
+    <w:name w:val="No List"/>
+    <w:uiPriority w:val="99"/>
+    <w:semiHidden/>
+    <w:unhideWhenUsed/>
+  </w:style>
+  <w:style w:type="paragraph" w:customStyle="1" w:styleId="berschrift">
+    <w:name w:val="Überschrift"/>
+    <w:basedOn w:val="Standard"/>
+    <w:next w:val="Textkrper"/>
+    <w:qFormat/>
+    <w:pPr>
+      <w:keepNext/>
+      <w:spacing w:before="240" w:after="120"/>
+    </w:pPr>
+    <w:rPr>
+      <w:rFonts w:ascii="Liberation Sans" w:eastAsia="Microsoft YaHei" w:hAnsi="Liberation Sans" w:cs="Arial"/>
+      <w:sz w:val="28"/>
+      <w:szCs w:val="28"/>
+    </w:rPr>
+  </w:style>
+  <w:style w:type="paragraph" w:styleId="Textkrper">
+    <w:name w:val="Body Text"/>
+    <w:basedOn w:val="Standard"/>
+    <w:pPr>
+      <w:spacing w:after="140" w:line="288" w:lineRule="auto"/>
+    </w:pPr>
+  </w:style>
+  <w:style w:type="paragraph" w:styleId="Liste">
+    <w:name w:val="List"/>
+    <w:basedOn w:val="Textkrper"/>
+    <w:rPr>
+      <w:rFonts w:cs="Arial"/>
+    </w:rPr>
+  </w:style>
+  <w:style w:type="paragraph" w:styleId="Beschriftung">
+    <w:name w:val="caption"/>
+    <w:basedOn w:val="Standard"/>
+    <w:qFormat/>
+    <w:pPr>
+      <w:suppressLineNumbers/>
+      <w:spacing w:before="120" w:after="120"/>
+    </w:pPr>
+    <w:rPr>
+      <w:rFonts w:cs="Arial"/>
+      <w:i/>
+      <w:iCs/>
+      <w:sz w:val="24"/>
+      <w:szCs w:val="24"/>
+    </w:rPr>
+  </w:style>
+  <w:style w:type="paragraph" w:customStyle="1" w:styleId="Verzeichnis">
+    <w:name w:val="Verzeichnis"/>
+    <w:basedOn w:val="Standard"/>
+    <w:qFormat/>
+    <w:pPr>
+      <w:suppressLineNumbers/>
+    </w:pPr>
+    <w:rPr>
+      <w:rFonts w:cs="Arial"/>
+    </w:rPr>
   </w:style>
 </w:styles>
 </file>
@@ -1124,7 +1286,7 @@
 </file>
 
 <file path=customXml/itemProps1.xml><?xml version="1.0" encoding="utf-8"?>
-<ds:datastoreItem xmlns:ds="http://schemas.openxmlformats.org/officeDocument/2006/customXml" ds:itemID="{81008685-40FF-46F8-899C-AC88B5783DCD}">
+<ds:datastoreItem xmlns:ds="http://schemas.openxmlformats.org/officeDocument/2006/customXml" ds:itemID="{9796285F-2E27-4362-B440-51173F59B638}">
   <ds:schemaRefs>
     <ds:schemaRef ds:uri="http://schemas.openxmlformats.org/officeDocument/2006/bibliography"/>
   </ds:schemaRefs>

</xml_diff>